<commit_message>
update doc analiza cerinte
</commit_message>
<xml_diff>
--- a/Document analiza cerinte.docx
+++ b/Document analiza cerinte.docx
@@ -522,14 +522,24 @@
           <w:lang w:val="ro-RO"/>
         </w:rPr>
         <w:tab/>
-        <w:t>2) Ajustarea dimensiunii saltelei in functie de caracteristicile individului. (feature) -&gt; 5/2</w:t>
-      </w:r>
-    </w:p>
-    <w:p>
-      <w:pPr>
-        <w:rPr>
-          <w:i/>
-          <w:iCs/>
+        <w:t xml:space="preserve">2) </w:t>
+      </w:r>
+      <w:r>
+        <w:rPr>
+          <w:i/>
+          <w:iCs/>
+          <w:strike/>
+          <w:lang w:val="ro-RO"/>
+        </w:rPr>
+        <w:t>Ajustarea dimensiunii saltelei in functie de caracteristicile individului. (feature) -&gt; 5/2</w:t>
+      </w:r>
+    </w:p>
+    <w:p>
+      <w:pPr>
+        <w:rPr>
+          <w:i/>
+          <w:iCs/>
+          <w:strike/>
           <w:lang w:val="ro-RO"/>
         </w:rPr>
       </w:pPr>
@@ -540,7 +550,16 @@
           <w:lang w:val="ro-RO"/>
         </w:rPr>
         <w:tab/>
-        <w:t>3) Ajustarea luminii ambietale in functie de dorintele utilizatorului. (feature) -&gt; 10/7</w:t>
+        <w:t xml:space="preserve">3) </w:t>
+      </w:r>
+      <w:r>
+        <w:rPr>
+          <w:i/>
+          <w:iCs/>
+          <w:strike/>
+          <w:lang w:val="ro-RO"/>
+        </w:rPr>
+        <w:t>Ajustarea luminii ambietale in functie de dorintele utilizatorului. (feature) -&gt; 10/7</w:t>
       </w:r>
     </w:p>
     <w:p>
@@ -576,7 +595,24 @@
           <w:lang w:val="ro-RO"/>
         </w:rPr>
         <w:tab/>
-        <w:t>5) Monitorizarea somnului si ajustarea patului in timp real si memorarea unui istoric cu statistici relevante. (feature) -&gt; 9/9</w:t>
+        <w:t xml:space="preserve">5) Monitorizarea somnului </w:t>
+      </w:r>
+      <w:r>
+        <w:rPr>
+          <w:i/>
+          <w:iCs/>
+          <w:strike/>
+          <w:lang w:val="ro-RO"/>
+        </w:rPr>
+        <w:t>si ajustarea patului in timp real</w:t>
+      </w:r>
+      <w:r>
+        <w:rPr>
+          <w:i/>
+          <w:iCs/>
+          <w:lang w:val="ro-RO"/>
+        </w:rPr>
+        <w:t xml:space="preserve"> si memorarea unui istoric cu statistici relevante. (feature) -&gt; 9/9</w:t>
       </w:r>
     </w:p>
     <w:p>
@@ -594,7 +630,24 @@
           <w:lang w:val="ro-RO"/>
         </w:rPr>
         <w:tab/>
-        <w:t>6) Posibilitate schimbarii modului intre regular/deep sleep/movie theater/library/sex. (feature) -&gt; 3/7</w:t>
+        <w:t>6</w:t>
+      </w:r>
+      <w:r>
+        <w:rPr>
+          <w:i/>
+          <w:iCs/>
+          <w:lang w:val="ro-RO"/>
+        </w:rPr>
+        <w:t xml:space="preserve">) </w:t>
+      </w:r>
+      <w:r>
+        <w:rPr>
+          <w:i/>
+          <w:iCs/>
+          <w:strike/>
+          <w:lang w:val="ro-RO"/>
+        </w:rPr>
+        <w:t>Posibilitate schimbarii modului intre regular/deep sleep/movie theater/library/sex. (feature) -&gt; 3/7</w:t>
       </w:r>
     </w:p>
     <w:p>
@@ -630,7 +683,16 @@
           <w:lang w:val="ro-RO"/>
         </w:rPr>
         <w:tab/>
-        <w:t>8) Posibilitatea de a selecta mai multe moduri de reimprospatarea terapeutica. (feature) -&gt; 4/3</w:t>
+        <w:t xml:space="preserve">8) </w:t>
+      </w:r>
+      <w:r>
+        <w:rPr>
+          <w:i/>
+          <w:iCs/>
+          <w:strike/>
+          <w:lang w:val="ro-RO"/>
+        </w:rPr>
+        <w:t>Posibilitatea de a selecta mai multe moduri de reimprospatarea terapeutica. (feature) -&gt; 4/3</w:t>
       </w:r>
     </w:p>
     <w:p>
@@ -666,7 +728,24 @@
           <w:lang w:val="ro-RO"/>
         </w:rPr>
         <w:tab/>
-        <w:t>10) Ajustarea inaltimii fata de sol in functie de dorintele utilizatorului sau mediu. (feature) -&gt; 2/2</w:t>
+        <w:t xml:space="preserve">10) Ajustarea inaltimii fata de sol in functie de dorintele utilizatorului </w:t>
+      </w:r>
+      <w:r>
+        <w:rPr>
+          <w:i/>
+          <w:iCs/>
+          <w:strike/>
+          <w:lang w:val="ro-RO"/>
+        </w:rPr>
+        <w:t>sau mediu</w:t>
+      </w:r>
+      <w:r>
+        <w:rPr>
+          <w:i/>
+          <w:iCs/>
+          <w:lang w:val="ro-RO"/>
+        </w:rPr>
+        <w:t>. (feature) -&gt; 2/2</w:t>
       </w:r>
     </w:p>
     <w:p>
@@ -759,7 +838,40 @@
           <w:iCs/>
           <w:lang w:val="ro-RO"/>
         </w:rPr>
-        <w:t>- senzor temperatura saltea (processing) -&gt; 2/8</w:t>
+        <w:t xml:space="preserve">- senzor temperatura saltea (processing) -&gt; </w:t>
+      </w:r>
+      <w:r>
+        <w:rPr>
+          <w:i/>
+          <w:iCs/>
+          <w:strike/>
+          <w:lang w:val="ro-RO"/>
+        </w:rPr>
+        <w:t>2/8</w:t>
+      </w:r>
+      <w:r>
+        <w:rPr>
+          <w:i/>
+          <w:iCs/>
+          <w:lang w:val="ro-RO"/>
+        </w:rPr>
+        <w:t xml:space="preserve"> </w:t>
+      </w:r>
+      <w:r>
+        <w:rPr>
+          <w:i/>
+          <w:iCs/>
+          <w:lang w:val="ro-RO"/>
+        </w:rPr>
+        <w:t>4</w:t>
+      </w:r>
+      <w:r>
+        <w:rPr>
+          <w:i/>
+          <w:iCs/>
+          <w:lang w:val="ro-RO"/>
+        </w:rPr>
+        <w:t>/8</w:t>
       </w:r>
     </w:p>
     <w:p>
@@ -777,143 +889,279 @@
           <w:lang w:val="ro-RO"/>
         </w:rPr>
         <w:lastRenderedPageBreak/>
-        <w:t>- algoritm schimbare temperaturia a saltelei (development) -&gt; 5/4</w:t>
-      </w:r>
-    </w:p>
-    <w:p>
-      <w:pPr>
-        <w:rPr>
-          <w:i/>
-          <w:iCs/>
-          <w:lang w:val="ro-RO"/>
-        </w:rPr>
-      </w:pPr>
-      <w:r>
-        <w:rPr>
-          <w:i/>
-          <w:iCs/>
-          <w:lang w:val="ro-RO"/>
-        </w:rPr>
-        <w:t>- senzori de detectie dimensiuni ale individului (processing) -&gt; 2/2</w:t>
-      </w:r>
-    </w:p>
-    <w:p>
-      <w:pPr>
-        <w:rPr>
-          <w:i/>
-          <w:iCs/>
-          <w:lang w:val="ro-RO"/>
-        </w:rPr>
-      </w:pPr>
-      <w:r>
-        <w:rPr>
-          <w:i/>
-          <w:iCs/>
-          <w:lang w:val="ro-RO"/>
-        </w:rPr>
-        <w:t>- algoritm de schimbare a dimensiunii saltelei (development) -&gt; 5/2</w:t>
-      </w:r>
-    </w:p>
-    <w:p>
-      <w:pPr>
-        <w:rPr>
-          <w:i/>
-          <w:iCs/>
-          <w:lang w:val="ro-RO"/>
-        </w:rPr>
-      </w:pPr>
-      <w:r>
-        <w:rPr>
-          <w:i/>
-          <w:iCs/>
-          <w:lang w:val="ro-RO"/>
-        </w:rPr>
-        <w:t>- senzori de lumina (processing) -&gt; 3/7</w:t>
-      </w:r>
-    </w:p>
-    <w:p>
-      <w:pPr>
-        <w:rPr>
-          <w:i/>
-          <w:iCs/>
-          <w:lang w:val="ro-RO"/>
-        </w:rPr>
-      </w:pPr>
-      <w:r>
-        <w:rPr>
-          <w:i/>
-          <w:iCs/>
-          <w:lang w:val="ro-RO"/>
-        </w:rPr>
-        <w:t>- algoritm reglare lumina ambientala in functie de modul setat de user -&gt; 10/6</w:t>
-      </w:r>
-    </w:p>
-    <w:p>
-      <w:pPr>
-        <w:rPr>
-          <w:i/>
-          <w:iCs/>
-          <w:lang w:val="ro-RO"/>
-        </w:rPr>
-      </w:pPr>
-      <w:r>
-        <w:rPr>
-          <w:i/>
-          <w:iCs/>
-          <w:lang w:val="ro-RO"/>
-        </w:rPr>
-        <w:t>- senzori de sunet (processing) -&gt; 3/7</w:t>
-      </w:r>
-    </w:p>
-    <w:p>
-      <w:pPr>
-        <w:rPr>
-          <w:i/>
-          <w:iCs/>
-          <w:lang w:val="ro-RO"/>
-        </w:rPr>
-      </w:pPr>
-      <w:r>
-        <w:rPr>
-          <w:i/>
-          <w:iCs/>
-          <w:lang w:val="ro-RO"/>
-        </w:rPr>
-        <w:t>- algoritm de schimbare a nivelului luminii  (development) -&gt; 4/5</w:t>
-      </w:r>
-    </w:p>
-    <w:p>
-      <w:pPr>
-        <w:rPr>
-          <w:i/>
-          <w:iCs/>
-          <w:lang w:val="ro-RO"/>
-        </w:rPr>
-      </w:pPr>
-      <w:r>
-        <w:rPr>
-          <w:i/>
-          <w:iCs/>
-          <w:lang w:val="ro-RO"/>
-        </w:rPr>
-        <w:t>- algoritm pentru izolarea totala/partiala a sunetului din mediul inconjurator (development) -&gt; 5/6</w:t>
-      </w:r>
-    </w:p>
-    <w:p>
-      <w:pPr>
-        <w:rPr>
-          <w:i/>
-          <w:iCs/>
-          <w:lang w:val="ro-RO"/>
-        </w:rPr>
-      </w:pPr>
-      <w:r>
-        <w:rPr>
-          <w:i/>
-          <w:iCs/>
-          <w:lang w:val="ro-RO"/>
-        </w:rPr>
-        <w:t>- senzori pentru parametri biologici (processing) -&gt; 6/8</w:t>
+        <w:t>- algoritm schimbare temperatura a saltelei (development) -&gt; 5/4</w:t>
+      </w:r>
+    </w:p>
+    <w:p>
+      <w:pPr>
+        <w:rPr>
+          <w:i/>
+          <w:iCs/>
+          <w:lang w:val="ro-RO"/>
+        </w:rPr>
+      </w:pPr>
+      <w:r>
+        <w:rPr>
+          <w:i/>
+          <w:iCs/>
+          <w:lang w:val="ro-RO"/>
+        </w:rPr>
+        <w:t xml:space="preserve">- </w:t>
+      </w:r>
+      <w:r>
+        <w:rPr>
+          <w:i/>
+          <w:iCs/>
+          <w:strike/>
+          <w:lang w:val="ro-RO"/>
+        </w:rPr>
+        <w:t>senzori de detectie dimensiuni ale individului (processing)</w:t>
+      </w:r>
+      <w:r>
+        <w:rPr>
+          <w:i/>
+          <w:iCs/>
+          <w:lang w:val="ro-RO"/>
+        </w:rPr>
+        <w:t xml:space="preserve"> -&gt; 2/2</w:t>
+      </w:r>
+    </w:p>
+    <w:p>
+      <w:pPr>
+        <w:rPr>
+          <w:i/>
+          <w:iCs/>
+          <w:lang w:val="ro-RO"/>
+        </w:rPr>
+      </w:pPr>
+      <w:r>
+        <w:rPr>
+          <w:i/>
+          <w:iCs/>
+          <w:lang w:val="ro-RO"/>
+        </w:rPr>
+        <w:t xml:space="preserve">- </w:t>
+      </w:r>
+      <w:r>
+        <w:rPr>
+          <w:i/>
+          <w:iCs/>
+          <w:strike/>
+          <w:lang w:val="ro-RO"/>
+        </w:rPr>
+        <w:t>algoritm de schimbare a dimensiunii saltelei (development)</w:t>
+      </w:r>
+      <w:r>
+        <w:rPr>
+          <w:i/>
+          <w:iCs/>
+          <w:lang w:val="ro-RO"/>
+        </w:rPr>
+        <w:t xml:space="preserve"> -&gt; 5/2</w:t>
+      </w:r>
+    </w:p>
+    <w:p>
+      <w:pPr>
+        <w:rPr>
+          <w:i/>
+          <w:iCs/>
+          <w:lang w:val="ro-RO"/>
+        </w:rPr>
+      </w:pPr>
+      <w:r>
+        <w:rPr>
+          <w:i/>
+          <w:iCs/>
+          <w:lang w:val="ro-RO"/>
+        </w:rPr>
+        <w:t xml:space="preserve">- </w:t>
+      </w:r>
+      <w:r>
+        <w:rPr>
+          <w:i/>
+          <w:iCs/>
+          <w:strike/>
+          <w:lang w:val="ro-RO"/>
+        </w:rPr>
+        <w:t>senzori de lumina (processing)</w:t>
+      </w:r>
+      <w:r>
+        <w:rPr>
+          <w:i/>
+          <w:iCs/>
+          <w:lang w:val="ro-RO"/>
+        </w:rPr>
+        <w:t xml:space="preserve"> -&gt; 3/7</w:t>
+      </w:r>
+    </w:p>
+    <w:p>
+      <w:pPr>
+        <w:rPr>
+          <w:i/>
+          <w:iCs/>
+          <w:lang w:val="ro-RO"/>
+        </w:rPr>
+      </w:pPr>
+      <w:r>
+        <w:rPr>
+          <w:i/>
+          <w:iCs/>
+          <w:lang w:val="ro-RO"/>
+        </w:rPr>
+        <w:t xml:space="preserve">- </w:t>
+      </w:r>
+      <w:r>
+        <w:rPr>
+          <w:i/>
+          <w:iCs/>
+          <w:strike/>
+          <w:lang w:val="ro-RO"/>
+        </w:rPr>
+        <w:t>algoritm reglare lumina ambientala in functie de modul setat de user</w:t>
+      </w:r>
+      <w:r>
+        <w:rPr>
+          <w:i/>
+          <w:iCs/>
+          <w:lang w:val="ro-RO"/>
+        </w:rPr>
+        <w:t xml:space="preserve"> -&gt; 10/6</w:t>
+      </w:r>
+    </w:p>
+    <w:p>
+      <w:pPr>
+        <w:rPr>
+          <w:i/>
+          <w:iCs/>
+          <w:lang w:val="ro-RO"/>
+        </w:rPr>
+      </w:pPr>
+      <w:r>
+        <w:rPr>
+          <w:i/>
+          <w:iCs/>
+          <w:lang w:val="ro-RO"/>
+        </w:rPr>
+        <w:t xml:space="preserve">- </w:t>
+      </w:r>
+      <w:r>
+        <w:rPr>
+          <w:i/>
+          <w:iCs/>
+          <w:strike/>
+          <w:lang w:val="ro-RO"/>
+        </w:rPr>
+        <w:t>senzori de sunet (processing)</w:t>
+      </w:r>
+      <w:r>
+        <w:rPr>
+          <w:i/>
+          <w:iCs/>
+          <w:lang w:val="ro-RO"/>
+        </w:rPr>
+        <w:t xml:space="preserve"> -&gt; 3/7</w:t>
+      </w:r>
+    </w:p>
+    <w:p>
+      <w:pPr>
+        <w:rPr>
+          <w:i/>
+          <w:iCs/>
+          <w:lang w:val="ro-RO"/>
+        </w:rPr>
+      </w:pPr>
+      <w:r>
+        <w:rPr>
+          <w:i/>
+          <w:iCs/>
+          <w:lang w:val="ro-RO"/>
+        </w:rPr>
+        <w:t xml:space="preserve">- </w:t>
+      </w:r>
+      <w:r>
+        <w:rPr>
+          <w:i/>
+          <w:iCs/>
+          <w:strike/>
+          <w:lang w:val="ro-RO"/>
+        </w:rPr>
+        <w:t>algoritm de schimbare a nivelului luminii  (development)</w:t>
+      </w:r>
+      <w:r>
+        <w:rPr>
+          <w:i/>
+          <w:iCs/>
+          <w:lang w:val="ro-RO"/>
+        </w:rPr>
+        <w:t xml:space="preserve"> -&gt; 4/5</w:t>
+      </w:r>
+    </w:p>
+    <w:p>
+      <w:pPr>
+        <w:rPr>
+          <w:i/>
+          <w:iCs/>
+          <w:lang w:val="ro-RO"/>
+        </w:rPr>
+      </w:pPr>
+      <w:r>
+        <w:rPr>
+          <w:i/>
+          <w:iCs/>
+          <w:lang w:val="ro-RO"/>
+        </w:rPr>
+        <w:t xml:space="preserve">- </w:t>
+      </w:r>
+      <w:r>
+        <w:rPr>
+          <w:i/>
+          <w:iCs/>
+          <w:strike/>
+          <w:lang w:val="ro-RO"/>
+        </w:rPr>
+        <w:t>algoritm pentru izolarea totala/partiala a sunetului din mediul inconjurator (development)</w:t>
+      </w:r>
+      <w:r>
+        <w:rPr>
+          <w:i/>
+          <w:iCs/>
+          <w:lang w:val="ro-RO"/>
+        </w:rPr>
+        <w:t xml:space="preserve"> -&gt; 5/6</w:t>
+      </w:r>
+    </w:p>
+    <w:p>
+      <w:pPr>
+        <w:rPr>
+          <w:i/>
+          <w:iCs/>
+          <w:lang w:val="ro-RO"/>
+        </w:rPr>
+      </w:pPr>
+      <w:r>
+        <w:rPr>
+          <w:i/>
+          <w:iCs/>
+          <w:lang w:val="ro-RO"/>
+        </w:rPr>
+        <w:t xml:space="preserve">- </w:t>
+      </w:r>
+      <w:r>
+        <w:rPr>
+          <w:i/>
+          <w:iCs/>
+          <w:strike/>
+          <w:lang w:val="ro-RO"/>
+        </w:rPr>
+        <w:t>senzori pentru parametri biologici (processing)</w:t>
+      </w:r>
+      <w:r>
+        <w:rPr>
+          <w:i/>
+          <w:iCs/>
+          <w:lang w:val="ro-RO"/>
+        </w:rPr>
+        <w:t xml:space="preserve"> -&gt; 6/8</w:t>
       </w:r>
     </w:p>
     <w:p>
@@ -947,24 +1195,58 @@
           <w:iCs/>
           <w:lang w:val="ro-RO"/>
         </w:rPr>
-        <w:t>- meniu de selectare a modului patului (settings) -&gt; 3/7</w:t>
-      </w:r>
-    </w:p>
-    <w:p>
-      <w:pPr>
-        <w:rPr>
-          <w:i/>
-          <w:iCs/>
-          <w:lang w:val="ro-RO"/>
-        </w:rPr>
-      </w:pPr>
-      <w:r>
-        <w:rPr>
-          <w:i/>
-          <w:iCs/>
-          <w:lang w:val="ro-RO"/>
-        </w:rPr>
-        <w:t>- meniu de selectare a modului de reimprospatarea terapeutica (settings) -&gt; 4/3</w:t>
+        <w:t xml:space="preserve">- meniu de selectare a modului patului (settings) -&gt; </w:t>
+      </w:r>
+      <w:r>
+        <w:rPr>
+          <w:i/>
+          <w:iCs/>
+          <w:strike/>
+          <w:lang w:val="ro-RO"/>
+        </w:rPr>
+        <w:t>3/7</w:t>
+      </w:r>
+      <w:r>
+        <w:rPr>
+          <w:i/>
+          <w:iCs/>
+          <w:lang w:val="ro-RO"/>
+        </w:rPr>
+        <w:t xml:space="preserve"> 6/7</w:t>
+      </w:r>
+    </w:p>
+    <w:p>
+      <w:pPr>
+        <w:rPr>
+          <w:i/>
+          <w:iCs/>
+          <w:lang w:val="ro-RO"/>
+        </w:rPr>
+      </w:pPr>
+      <w:r>
+        <w:rPr>
+          <w:i/>
+          <w:iCs/>
+          <w:lang w:val="ro-RO"/>
+        </w:rPr>
+        <w:t xml:space="preserve">- </w:t>
+      </w:r>
+      <w:r>
+        <w:rPr>
+          <w:i/>
+          <w:iCs/>
+          <w:strike/>
+          <w:lang w:val="ro-RO"/>
+        </w:rPr>
+        <w:t>meniu de selectare a modului de reimprospatarea terapeutica (settings)</w:t>
+      </w:r>
+      <w:r>
+        <w:rPr>
+          <w:i/>
+          <w:iCs/>
+          <w:lang w:val="ro-RO"/>
+        </w:rPr>
+        <w:t xml:space="preserve"> -&gt; 4/3</w:t>
       </w:r>
     </w:p>
     <w:p>
@@ -1606,7 +1888,6 @@
     <w:rPr>
       <w:sz w:val="24"/>
       <w:szCs w:val="24"/>
-      <w:lang/>
     </w:rPr>
   </w:style>
   <w:style w:type="paragraph" w:styleId="Heading2">
@@ -1669,7 +1950,6 @@
       <w:color w:val="2F5496" w:themeColor="accent1" w:themeShade="BF"/>
       <w:sz w:val="26"/>
       <w:szCs w:val="26"/>
-      <w:lang/>
     </w:rPr>
   </w:style>
   <w:style w:type="character" w:styleId="Hyperlink">

</xml_diff>